<commit_message>
adding all the new lectures
</commit_message>
<xml_diff>
--- a/Knitr/lab/illusion.docx
+++ b/Knitr/lab/illusion.docx
@@ -3571,121 +3571,9 @@
         </w:rPr>
         <w:t xml:space="preserve">)</w:t>
       </w:r>
-    </w:p>
-    <w:p>
-      <w:pPr>
-        <w:pStyle w:val="SourceCode"/>
-      </w:pPr>
-      <w:r>
-        <w:rPr>
-          <w:rStyle w:val="VerbatimChar"/>
-        </w:rPr>
-        <w:t xml:space="preserve">## -------------------------------------------------------------------------</w:t>
-      </w:r>
       <w:r>
         <w:br w:type="textWrapping"/>
       </w:r>
-      <w:r>
-        <w:rPr>
-          <w:rStyle w:val="VerbatimChar"/>
-        </w:rPr>
-        <w:t xml:space="preserve">## You have loaded plyr after dplyr - this is likely to cause problems.</w:t>
-      </w:r>
-      <w:r>
-        <w:br w:type="textWrapping"/>
-      </w:r>
-      <w:r>
-        <w:rPr>
-          <w:rStyle w:val="VerbatimChar"/>
-        </w:rPr>
-        <w:t xml:space="preserve">## If you need functions from both plyr and dplyr, please load plyr first, then dplyr:</w:t>
-      </w:r>
-      <w:r>
-        <w:br w:type="textWrapping"/>
-      </w:r>
-      <w:r>
-        <w:rPr>
-          <w:rStyle w:val="VerbatimChar"/>
-        </w:rPr>
-        <w:t xml:space="preserve">## library(plyr); library(dplyr)</w:t>
-      </w:r>
-      <w:r>
-        <w:br w:type="textWrapping"/>
-      </w:r>
-      <w:r>
-        <w:rPr>
-          <w:rStyle w:val="VerbatimChar"/>
-        </w:rPr>
-        <w:t xml:space="preserve">## -------------------------------------------------------------------------</w:t>
-      </w:r>
-      <w:r>
-        <w:br w:type="textWrapping"/>
-      </w:r>
-      <w:r>
-        <w:rPr>
-          <w:rStyle w:val="VerbatimChar"/>
-        </w:rPr>
-        <w:t xml:space="preserve">## </w:t>
-      </w:r>
-      <w:r>
-        <w:br w:type="textWrapping"/>
-      </w:r>
-      <w:r>
-        <w:rPr>
-          <w:rStyle w:val="VerbatimChar"/>
-        </w:rPr>
-        <w:t xml:space="preserve">## Attaching package: 'plyr'</w:t>
-      </w:r>
-      <w:r>
-        <w:br w:type="textWrapping"/>
-      </w:r>
-      <w:r>
-        <w:rPr>
-          <w:rStyle w:val="VerbatimChar"/>
-        </w:rPr>
-        <w:t xml:space="preserve">## </w:t>
-      </w:r>
-      <w:r>
-        <w:br w:type="textWrapping"/>
-      </w:r>
-      <w:r>
-        <w:rPr>
-          <w:rStyle w:val="VerbatimChar"/>
-        </w:rPr>
-        <w:t xml:space="preserve">## The following objects are masked from 'package:dplyr':</w:t>
-      </w:r>
-      <w:r>
-        <w:br w:type="textWrapping"/>
-      </w:r>
-      <w:r>
-        <w:rPr>
-          <w:rStyle w:val="VerbatimChar"/>
-        </w:rPr>
-        <w:t xml:space="preserve">## </w:t>
-      </w:r>
-      <w:r>
-        <w:br w:type="textWrapping"/>
-      </w:r>
-      <w:r>
-        <w:rPr>
-          <w:rStyle w:val="VerbatimChar"/>
-        </w:rPr>
-        <w:t xml:space="preserve">##     arrange, count, desc, failwith, id, mutate, rename, summarise,</w:t>
-      </w:r>
-      <w:r>
-        <w:br w:type="textWrapping"/>
-      </w:r>
-      <w:r>
-        <w:rPr>
-          <w:rStyle w:val="VerbatimChar"/>
-        </w:rPr>
-        <w:t xml:space="preserve">##     summarize</w:t>
-      </w:r>
-    </w:p>
-    <w:p>
-      <w:pPr>
-        <w:pStyle w:val="SourceCode"/>
-      </w:pPr>
       <w:r>
         <w:rPr>
           <w:rStyle w:val="KeywordTok"/>
@@ -11042,7 +10930,7 @@
     </w:lvl>
   </w:abstractNum>
   <w:abstractNum w:abstractNumId="990">
-    <w:nsid w:val="c3305fd5"/>
+    <w:nsid w:val="e1408682"/>
     <w:multiLevelType w:val="multilevel"/>
     <w:lvl w:ilvl="0">
       <w:numFmt w:val="bullet"/>
@@ -11123,7 +11011,7 @@
     </w:lvl>
   </w:abstractNum>
   <w:abstractNum w:abstractNumId="991">
-    <w:nsid w:val="65240f90"/>
+    <w:nsid w:val="8879710d"/>
     <w:multiLevelType w:val="multilevel"/>
     <w:lvl w:ilvl="0">
       <w:numFmt w:val="bullet"/>

</xml_diff>